<commit_message>
Update DECLARACIÓN DE CLASES.docx
</commit_message>
<xml_diff>
--- a/Across Lighspeed/Objetos/DECLARACIÓN DE CLASES.docx
+++ b/Across Lighspeed/Objetos/DECLARACIÓN DE CLASES.docx
@@ -541,57 +541,24 @@
       <w:r>
         <w:rPr>
           <w:rFonts w:ascii="Times New Roman" w:hAnsi="Times New Roman" w:cs="Times New Roman"/>
-          <w:b/>
-          <w:bCs/>
-          <w:i/>
-          <w:iCs/>
-          <w:sz w:val="24"/>
-          <w:szCs w:val="24"/>
-        </w:rPr>
-        <w:t>Ilustración clase BACKGROUND</w:t>
-      </w:r>
-    </w:p>
-    <w:p>
-      <w:pPr>
-        <w:ind w:left="360"/>
-        <w:rPr>
-          <w:rFonts w:ascii="Times New Roman" w:hAnsi="Times New Roman" w:cs="Times New Roman"/>
-          <w:i/>
-          <w:iCs/>
-          <w:sz w:val="24"/>
-          <w:szCs w:val="24"/>
-        </w:rPr>
-      </w:pPr>
-      <w:r>
-        <w:rPr>
-          <w:rFonts w:ascii="Times New Roman" w:hAnsi="Times New Roman" w:cs="Times New Roman"/>
-          <w:i/>
-          <w:iCs/>
-          <w:noProof/>
+          <w:i/>
+          <w:iCs/>
           <w:sz w:val="24"/>
           <w:szCs w:val="24"/>
         </w:rPr>
         <w:drawing>
-          <wp:anchor distT="0" distB="0" distL="114300" distR="114300" simplePos="0" relativeHeight="251658240" behindDoc="0" locked="0" layoutInCell="1" allowOverlap="1" wp14:anchorId="6B240662" wp14:editId="2A94AF39">
+          <wp:anchor distT="0" distB="0" distL="114300" distR="114300" simplePos="0" relativeHeight="251660288" behindDoc="0" locked="0" layoutInCell="1" allowOverlap="1" wp14:anchorId="2E0ADDDC" wp14:editId="6DAAE9E4">
             <wp:simplePos x="0" y="0"/>
             <wp:positionH relativeFrom="margin">
               <wp:align>center</wp:align>
             </wp:positionH>
             <wp:positionV relativeFrom="paragraph">
-              <wp:posOffset>46355</wp:posOffset>
+              <wp:posOffset>355427</wp:posOffset>
             </wp:positionV>
-            <wp:extent cx="4953000" cy="2841625"/>
-            <wp:effectExtent l="0" t="0" r="0" b="0"/>
-            <wp:wrapThrough wrapText="bothSides">
-              <wp:wrapPolygon edited="0">
-                <wp:start x="0" y="0"/>
-                <wp:lineTo x="0" y="21431"/>
-                <wp:lineTo x="21517" y="21431"/>
-                <wp:lineTo x="21517" y="0"/>
-                <wp:lineTo x="0" y="0"/>
-              </wp:wrapPolygon>
-            </wp:wrapThrough>
-            <wp:docPr id="1018207681" name="Imagen 2"/>
+            <wp:extent cx="4775200" cy="2881630"/>
+            <wp:effectExtent l="0" t="0" r="6350" b="0"/>
+            <wp:wrapTopAndBottom/>
+            <wp:docPr id="1307748779" name="Imagen 1"/>
             <wp:cNvGraphicFramePr>
               <a:graphicFrameLocks xmlns:a="http://schemas.openxmlformats.org/drawingml/2006/main" noChangeAspect="1"/>
             </wp:cNvGraphicFramePr>
@@ -599,285 +566,11 @@
               <a:graphicData uri="http://schemas.openxmlformats.org/drawingml/2006/picture">
                 <pic:pic xmlns:pic="http://schemas.openxmlformats.org/drawingml/2006/picture">
                   <pic:nvPicPr>
-                    <pic:cNvPr id="0" name="Picture 3"/>
-                    <pic:cNvPicPr>
-                      <a:picLocks noChangeAspect="1" noChangeArrowheads="1"/>
-                    </pic:cNvPicPr>
+                    <pic:cNvPr id="1307748779" name=""/>
+                    <pic:cNvPicPr/>
                   </pic:nvPicPr>
                   <pic:blipFill>
                     <a:blip r:embed="rId5">
-                      <a:extLst>
-                        <a:ext uri="{28A0092B-C50C-407E-A947-70E740481C1C}">
-                          <a14:useLocalDpi xmlns:a14="http://schemas.microsoft.com/office/drawing/2010/main" val="0"/>
-                        </a:ext>
-                      </a:extLst>
-                    </a:blip>
-                    <a:srcRect/>
-                    <a:stretch>
-                      <a:fillRect/>
-                    </a:stretch>
-                  </pic:blipFill>
-                  <pic:spPr bwMode="auto">
-                    <a:xfrm>
-                      <a:off x="0" y="0"/>
-                      <a:ext cx="4953000" cy="2841625"/>
-                    </a:xfrm>
-                    <a:prstGeom prst="rect">
-                      <a:avLst/>
-                    </a:prstGeom>
-                    <a:noFill/>
-                  </pic:spPr>
-                </pic:pic>
-              </a:graphicData>
-            </a:graphic>
-            <wp14:sizeRelH relativeFrom="page">
-              <wp14:pctWidth>0</wp14:pctWidth>
-            </wp14:sizeRelH>
-            <wp14:sizeRelV relativeFrom="page">
-              <wp14:pctHeight>0</wp14:pctHeight>
-            </wp14:sizeRelV>
-          </wp:anchor>
-        </w:drawing>
-      </w:r>
-    </w:p>
-    <w:p>
-      <w:pPr>
-        <w:ind w:left="360"/>
-        <w:rPr>
-          <w:rFonts w:ascii="Times New Roman" w:hAnsi="Times New Roman" w:cs="Times New Roman"/>
-          <w:sz w:val="24"/>
-          <w:szCs w:val="24"/>
-        </w:rPr>
-      </w:pPr>
-    </w:p>
-    <w:p>
-      <w:pPr>
-        <w:ind w:left="360"/>
-        <w:rPr>
-          <w:rFonts w:ascii="Times New Roman" w:hAnsi="Times New Roman" w:cs="Times New Roman"/>
-          <w:b/>
-          <w:bCs/>
-          <w:sz w:val="24"/>
-          <w:szCs w:val="24"/>
-        </w:rPr>
-      </w:pPr>
-      <w:r>
-        <w:rPr>
-          <w:rFonts w:ascii="Times New Roman" w:hAnsi="Times New Roman" w:cs="Times New Roman"/>
-          <w:b/>
-          <w:bCs/>
-          <w:sz w:val="24"/>
-          <w:szCs w:val="24"/>
-        </w:rPr>
-        <w:lastRenderedPageBreak/>
-        <w:t>II.III</w:t>
-      </w:r>
-      <w:r>
-        <w:rPr>
-          <w:rFonts w:ascii="Times New Roman" w:hAnsi="Times New Roman" w:cs="Times New Roman"/>
-          <w:b/>
-          <w:bCs/>
-          <w:sz w:val="24"/>
-          <w:szCs w:val="24"/>
-        </w:rPr>
-        <w:tab/>
-        <w:t>ENEMIGO</w:t>
-      </w:r>
-    </w:p>
-    <w:p>
-      <w:pPr>
-        <w:ind w:left="360"/>
-        <w:rPr>
-          <w:rFonts w:ascii="Times New Roman" w:hAnsi="Times New Roman" w:cs="Times New Roman"/>
-          <w:sz w:val="24"/>
-          <w:szCs w:val="24"/>
-        </w:rPr>
-      </w:pPr>
-      <w:r>
-        <w:rPr>
-          <w:rFonts w:ascii="Times New Roman" w:hAnsi="Times New Roman" w:cs="Times New Roman"/>
-          <w:sz w:val="24"/>
-          <w:szCs w:val="24"/>
-        </w:rPr>
-        <w:t xml:space="preserve">Enemigo es </w:t>
-      </w:r>
-      <w:r>
-        <w:rPr>
-          <w:rFonts w:ascii="Times New Roman" w:hAnsi="Times New Roman" w:cs="Times New Roman"/>
-          <w:sz w:val="24"/>
-          <w:szCs w:val="24"/>
-        </w:rPr>
-        <w:t xml:space="preserve">la </w:t>
-      </w:r>
-      <w:r>
-        <w:rPr>
-          <w:rFonts w:ascii="Times New Roman" w:hAnsi="Times New Roman" w:cs="Times New Roman"/>
-          <w:sz w:val="24"/>
-          <w:szCs w:val="24"/>
-        </w:rPr>
-        <w:t>clase encargada de representar a los distintos adversarios del juego, esta clase heredara</w:t>
-      </w:r>
-      <w:r>
-        <w:rPr>
-          <w:rFonts w:ascii="Times New Roman" w:hAnsi="Times New Roman" w:cs="Times New Roman"/>
-          <w:sz w:val="24"/>
-          <w:szCs w:val="24"/>
-        </w:rPr>
-        <w:t xml:space="preserve"> públicamente</w:t>
-      </w:r>
-      <w:r>
-        <w:rPr>
-          <w:rFonts w:ascii="Times New Roman" w:hAnsi="Times New Roman" w:cs="Times New Roman"/>
-          <w:sz w:val="24"/>
-          <w:szCs w:val="24"/>
-        </w:rPr>
-        <w:t xml:space="preserve"> </w:t>
-      </w:r>
-      <w:r>
-        <w:rPr>
-          <w:rFonts w:ascii="Times New Roman" w:hAnsi="Times New Roman" w:cs="Times New Roman"/>
-          <w:sz w:val="24"/>
-          <w:szCs w:val="24"/>
-        </w:rPr>
-        <w:t>todos los atributos y métodos de</w:t>
-      </w:r>
-      <w:r>
-        <w:rPr>
-          <w:rFonts w:ascii="Times New Roman" w:hAnsi="Times New Roman" w:cs="Times New Roman"/>
-          <w:sz w:val="24"/>
-          <w:szCs w:val="24"/>
-        </w:rPr>
-        <w:t xml:space="preserve"> </w:t>
-      </w:r>
-      <w:r>
-        <w:rPr>
-          <w:rFonts w:ascii="Times New Roman" w:hAnsi="Times New Roman" w:cs="Times New Roman"/>
-          <w:i/>
-          <w:iCs/>
-          <w:sz w:val="24"/>
-          <w:szCs w:val="24"/>
-        </w:rPr>
-        <w:t>PERSONAJE</w:t>
-      </w:r>
-      <w:r>
-        <w:rPr>
-          <w:rFonts w:ascii="Times New Roman" w:hAnsi="Times New Roman" w:cs="Times New Roman"/>
-          <w:i/>
-          <w:iCs/>
-          <w:sz w:val="24"/>
-          <w:szCs w:val="24"/>
-        </w:rPr>
-        <w:t xml:space="preserve"> </w:t>
-      </w:r>
-      <w:r>
-        <w:rPr>
-          <w:rFonts w:ascii="Times New Roman" w:hAnsi="Times New Roman" w:cs="Times New Roman"/>
-          <w:sz w:val="24"/>
-          <w:szCs w:val="24"/>
-        </w:rPr>
-        <w:t xml:space="preserve">ya que, los enemigos al igual que el jugador están expuestos a las mismas características e interacciones como chocar, acelerar, frenar o derrapar. La principal cualidad de los objetos enemigo es su nivel de dificultad, a medida que avanza el juego los enemigos varían su comportamiento dependiendo del nivel de dificultad que estos posean, además que tienen ciertos métodos únicos como </w:t>
-      </w:r>
-      <w:r>
-        <w:rPr>
-          <w:rFonts w:ascii="Times New Roman" w:hAnsi="Times New Roman" w:cs="Times New Roman"/>
-          <w:i/>
-          <w:iCs/>
-          <w:sz w:val="24"/>
-          <w:szCs w:val="24"/>
-        </w:rPr>
-        <w:t>ATACAR</w:t>
-      </w:r>
-      <w:r>
-        <w:rPr>
-          <w:rFonts w:ascii="Times New Roman" w:hAnsi="Times New Roman" w:cs="Times New Roman"/>
-          <w:sz w:val="24"/>
-          <w:szCs w:val="24"/>
-        </w:rPr>
-        <w:t xml:space="preserve"> y </w:t>
-      </w:r>
-      <w:r>
-        <w:rPr>
-          <w:rFonts w:ascii="Times New Roman" w:hAnsi="Times New Roman" w:cs="Times New Roman"/>
-          <w:i/>
-          <w:iCs/>
-          <w:sz w:val="24"/>
-          <w:szCs w:val="24"/>
-        </w:rPr>
-        <w:t>APROXIMARSE</w:t>
-      </w:r>
-      <w:r>
-        <w:rPr>
-          <w:rFonts w:ascii="Times New Roman" w:hAnsi="Times New Roman" w:cs="Times New Roman"/>
-          <w:sz w:val="24"/>
-          <w:szCs w:val="24"/>
-        </w:rPr>
-        <w:t xml:space="preserve">. Los enemigos podrán atacar o aproximarse a un personaje </w:t>
-      </w:r>
-      <w:r>
-        <w:rPr>
-          <w:rFonts w:ascii="Times New Roman" w:hAnsi="Times New Roman" w:cs="Times New Roman"/>
-          <w:sz w:val="24"/>
-          <w:szCs w:val="24"/>
-        </w:rPr>
-        <w:t>indicado</w:t>
-      </w:r>
-      <w:r>
-        <w:rPr>
-          <w:rFonts w:ascii="Times New Roman" w:hAnsi="Times New Roman" w:cs="Times New Roman"/>
-          <w:sz w:val="24"/>
-          <w:szCs w:val="24"/>
-        </w:rPr>
-        <w:t>.</w:t>
-      </w:r>
-    </w:p>
-    <w:p>
-      <w:pPr>
-        <w:ind w:left="360"/>
-        <w:rPr>
-          <w:rFonts w:ascii="Times New Roman" w:hAnsi="Times New Roman" w:cs="Times New Roman"/>
-          <w:b/>
-          <w:bCs/>
-          <w:i/>
-          <w:iCs/>
-          <w:sz w:val="24"/>
-          <w:szCs w:val="24"/>
-        </w:rPr>
-      </w:pPr>
-      <w:r>
-        <w:rPr>
-          <w:rFonts w:ascii="Times New Roman" w:hAnsi="Times New Roman" w:cs="Times New Roman"/>
-          <w:b/>
-          <w:bCs/>
-          <w:i/>
-          <w:iCs/>
-          <w:sz w:val="24"/>
-          <w:szCs w:val="24"/>
-        </w:rPr>
-        <w:drawing>
-          <wp:anchor distT="0" distB="0" distL="114300" distR="114300" simplePos="0" relativeHeight="251659264" behindDoc="0" locked="0" layoutInCell="1" allowOverlap="1" wp14:anchorId="02D741B6" wp14:editId="479F0F1E">
-            <wp:simplePos x="0" y="0"/>
-            <wp:positionH relativeFrom="margin">
-              <wp:align>center</wp:align>
-            </wp:positionH>
-            <wp:positionV relativeFrom="paragraph">
-              <wp:posOffset>311785</wp:posOffset>
-            </wp:positionV>
-            <wp:extent cx="4671060" cy="2125980"/>
-            <wp:effectExtent l="0" t="0" r="0" b="7620"/>
-            <wp:wrapTopAndBottom/>
-            <wp:docPr id="1562358314" name="Imagen 1"/>
-            <wp:cNvGraphicFramePr>
-              <a:graphicFrameLocks xmlns:a="http://schemas.openxmlformats.org/drawingml/2006/main" noChangeAspect="1"/>
-            </wp:cNvGraphicFramePr>
-            <a:graphic xmlns:a="http://schemas.openxmlformats.org/drawingml/2006/main">
-              <a:graphicData uri="http://schemas.openxmlformats.org/drawingml/2006/picture">
-                <pic:pic xmlns:pic="http://schemas.openxmlformats.org/drawingml/2006/picture">
-                  <pic:nvPicPr>
-                    <pic:cNvPr id="1562358314" name=""/>
-                    <pic:cNvPicPr/>
-                  </pic:nvPicPr>
-                  <pic:blipFill>
-                    <a:blip r:embed="rId6">
                       <a:extLst>
                         <a:ext uri="{28A0092B-C50C-407E-A947-70E740481C1C}">
                           <a14:useLocalDpi xmlns:a14="http://schemas.microsoft.com/office/drawing/2010/main" val="0"/>
@@ -891,7 +584,7 @@
                   <pic:spPr>
                     <a:xfrm>
                       <a:off x="0" y="0"/>
-                      <a:ext cx="4671060" cy="2125980"/>
+                      <a:ext cx="4775200" cy="2881630"/>
                     </a:xfrm>
                     <a:prstGeom prst="rect">
                       <a:avLst/>
@@ -919,6 +612,298 @@
           <w:sz w:val="24"/>
           <w:szCs w:val="24"/>
         </w:rPr>
+        <w:t>Ilustración clase BACKGROUND</w:t>
+      </w:r>
+    </w:p>
+    <w:p>
+      <w:pPr>
+        <w:ind w:left="360"/>
+        <w:rPr>
+          <w:rFonts w:ascii="Times New Roman" w:hAnsi="Times New Roman" w:cs="Times New Roman"/>
+          <w:i/>
+          <w:iCs/>
+          <w:sz w:val="24"/>
+          <w:szCs w:val="24"/>
+        </w:rPr>
+      </w:pPr>
+    </w:p>
+    <w:p>
+      <w:pPr>
+        <w:ind w:left="360"/>
+        <w:rPr>
+          <w:rFonts w:ascii="Times New Roman" w:hAnsi="Times New Roman" w:cs="Times New Roman"/>
+          <w:sz w:val="24"/>
+          <w:szCs w:val="24"/>
+        </w:rPr>
+      </w:pPr>
+    </w:p>
+    <w:p>
+      <w:pPr>
+        <w:ind w:left="360"/>
+        <w:rPr>
+          <w:rFonts w:ascii="Times New Roman" w:hAnsi="Times New Roman" w:cs="Times New Roman"/>
+          <w:b/>
+          <w:bCs/>
+          <w:sz w:val="24"/>
+          <w:szCs w:val="24"/>
+        </w:rPr>
+      </w:pPr>
+      <w:r>
+        <w:rPr>
+          <w:rFonts w:ascii="Times New Roman" w:hAnsi="Times New Roman" w:cs="Times New Roman"/>
+          <w:b/>
+          <w:bCs/>
+          <w:sz w:val="24"/>
+          <w:szCs w:val="24"/>
+        </w:rPr>
+        <w:t>II.III</w:t>
+      </w:r>
+      <w:r>
+        <w:rPr>
+          <w:rFonts w:ascii="Times New Roman" w:hAnsi="Times New Roman" w:cs="Times New Roman"/>
+          <w:b/>
+          <w:bCs/>
+          <w:sz w:val="24"/>
+          <w:szCs w:val="24"/>
+        </w:rPr>
+        <w:tab/>
+        <w:t>ENEMIGO</w:t>
+      </w:r>
+    </w:p>
+    <w:p>
+      <w:pPr>
+        <w:ind w:left="360"/>
+        <w:rPr>
+          <w:rFonts w:ascii="Times New Roman" w:hAnsi="Times New Roman" w:cs="Times New Roman"/>
+          <w:sz w:val="24"/>
+          <w:szCs w:val="24"/>
+        </w:rPr>
+      </w:pPr>
+      <w:r>
+        <w:rPr>
+          <w:rFonts w:ascii="Times New Roman" w:hAnsi="Times New Roman" w:cs="Times New Roman"/>
+          <w:sz w:val="24"/>
+          <w:szCs w:val="24"/>
+        </w:rPr>
+        <w:t xml:space="preserve">Enemigo es </w:t>
+      </w:r>
+      <w:r>
+        <w:rPr>
+          <w:rFonts w:ascii="Times New Roman" w:hAnsi="Times New Roman" w:cs="Times New Roman"/>
+          <w:sz w:val="24"/>
+          <w:szCs w:val="24"/>
+        </w:rPr>
+        <w:t xml:space="preserve">la </w:t>
+      </w:r>
+      <w:r>
+        <w:rPr>
+          <w:rFonts w:ascii="Times New Roman" w:hAnsi="Times New Roman" w:cs="Times New Roman"/>
+          <w:sz w:val="24"/>
+          <w:szCs w:val="24"/>
+        </w:rPr>
+        <w:t>clase encargada de representar a los distintos adversarios del juego, esta clase heredara</w:t>
+      </w:r>
+      <w:r>
+        <w:rPr>
+          <w:rFonts w:ascii="Times New Roman" w:hAnsi="Times New Roman" w:cs="Times New Roman"/>
+          <w:sz w:val="24"/>
+          <w:szCs w:val="24"/>
+        </w:rPr>
+        <w:t xml:space="preserve"> públicamente</w:t>
+      </w:r>
+      <w:r>
+        <w:rPr>
+          <w:rFonts w:ascii="Times New Roman" w:hAnsi="Times New Roman" w:cs="Times New Roman"/>
+          <w:sz w:val="24"/>
+          <w:szCs w:val="24"/>
+        </w:rPr>
+        <w:t xml:space="preserve"> </w:t>
+      </w:r>
+      <w:r>
+        <w:rPr>
+          <w:rFonts w:ascii="Times New Roman" w:hAnsi="Times New Roman" w:cs="Times New Roman"/>
+          <w:sz w:val="24"/>
+          <w:szCs w:val="24"/>
+        </w:rPr>
+        <w:t>todos los atributos y métodos de</w:t>
+      </w:r>
+      <w:r>
+        <w:rPr>
+          <w:rFonts w:ascii="Times New Roman" w:hAnsi="Times New Roman" w:cs="Times New Roman"/>
+          <w:sz w:val="24"/>
+          <w:szCs w:val="24"/>
+        </w:rPr>
+        <w:t xml:space="preserve"> </w:t>
+      </w:r>
+      <w:r>
+        <w:rPr>
+          <w:rFonts w:ascii="Times New Roman" w:hAnsi="Times New Roman" w:cs="Times New Roman"/>
+          <w:i/>
+          <w:iCs/>
+          <w:sz w:val="24"/>
+          <w:szCs w:val="24"/>
+        </w:rPr>
+        <w:t>PERSONAJE</w:t>
+      </w:r>
+      <w:r>
+        <w:rPr>
+          <w:rFonts w:ascii="Times New Roman" w:hAnsi="Times New Roman" w:cs="Times New Roman"/>
+          <w:i/>
+          <w:iCs/>
+          <w:sz w:val="24"/>
+          <w:szCs w:val="24"/>
+        </w:rPr>
+        <w:t xml:space="preserve"> </w:t>
+      </w:r>
+      <w:r>
+        <w:rPr>
+          <w:rFonts w:ascii="Times New Roman" w:hAnsi="Times New Roman" w:cs="Times New Roman"/>
+          <w:sz w:val="24"/>
+          <w:szCs w:val="24"/>
+        </w:rPr>
+        <w:t xml:space="preserve">ya que, los enemigos al igual que el jugador están expuestos a las mismas características e interacciones como chocar, acelerar, frenar o derrapar. La principal cualidad de los objetos enemigo es su nivel de dificultad, a medida que avanza el juego los enemigos varían su comportamiento dependiendo del nivel de dificultad que estos posean, además que tienen ciertos métodos únicos como </w:t>
+      </w:r>
+      <w:r>
+        <w:rPr>
+          <w:rFonts w:ascii="Times New Roman" w:hAnsi="Times New Roman" w:cs="Times New Roman"/>
+          <w:i/>
+          <w:iCs/>
+          <w:sz w:val="24"/>
+          <w:szCs w:val="24"/>
+        </w:rPr>
+        <w:t>ATACAR</w:t>
+      </w:r>
+      <w:r>
+        <w:rPr>
+          <w:rFonts w:ascii="Times New Roman" w:hAnsi="Times New Roman" w:cs="Times New Roman"/>
+          <w:sz w:val="24"/>
+          <w:szCs w:val="24"/>
+        </w:rPr>
+        <w:t xml:space="preserve"> y </w:t>
+      </w:r>
+      <w:r>
+        <w:rPr>
+          <w:rFonts w:ascii="Times New Roman" w:hAnsi="Times New Roman" w:cs="Times New Roman"/>
+          <w:i/>
+          <w:iCs/>
+          <w:sz w:val="24"/>
+          <w:szCs w:val="24"/>
+        </w:rPr>
+        <w:t>APROXIMARSE</w:t>
+      </w:r>
+      <w:r>
+        <w:rPr>
+          <w:rFonts w:ascii="Times New Roman" w:hAnsi="Times New Roman" w:cs="Times New Roman"/>
+          <w:sz w:val="24"/>
+          <w:szCs w:val="24"/>
+        </w:rPr>
+        <w:t xml:space="preserve">. Los enemigos podrán atacar o aproximarse a un personaje </w:t>
+      </w:r>
+      <w:r>
+        <w:rPr>
+          <w:rFonts w:ascii="Times New Roman" w:hAnsi="Times New Roman" w:cs="Times New Roman"/>
+          <w:sz w:val="24"/>
+          <w:szCs w:val="24"/>
+        </w:rPr>
+        <w:t>indicado</w:t>
+      </w:r>
+      <w:r>
+        <w:rPr>
+          <w:rFonts w:ascii="Times New Roman" w:hAnsi="Times New Roman" w:cs="Times New Roman"/>
+          <w:sz w:val="24"/>
+          <w:szCs w:val="24"/>
+        </w:rPr>
+        <w:t>.</w:t>
+      </w:r>
+    </w:p>
+    <w:p>
+      <w:pPr>
+        <w:ind w:left="360"/>
+        <w:rPr>
+          <w:rFonts w:ascii="Times New Roman" w:hAnsi="Times New Roman" w:cs="Times New Roman"/>
+          <w:b/>
+          <w:bCs/>
+          <w:i/>
+          <w:iCs/>
+          <w:sz w:val="24"/>
+          <w:szCs w:val="24"/>
+        </w:rPr>
+      </w:pPr>
+      <w:r>
+        <w:rPr>
+          <w:rFonts w:ascii="Times New Roman" w:hAnsi="Times New Roman" w:cs="Times New Roman"/>
+          <w:b/>
+          <w:bCs/>
+          <w:i/>
+          <w:iCs/>
+          <w:noProof/>
+          <w:sz w:val="24"/>
+          <w:szCs w:val="24"/>
+        </w:rPr>
+        <w:drawing>
+          <wp:anchor distT="0" distB="0" distL="114300" distR="114300" simplePos="0" relativeHeight="251661312" behindDoc="1" locked="0" layoutInCell="1" allowOverlap="1" wp14:anchorId="27DEFB4C" wp14:editId="411B6983">
+            <wp:simplePos x="0" y="0"/>
+            <wp:positionH relativeFrom="margin">
+              <wp:align>center</wp:align>
+            </wp:positionH>
+            <wp:positionV relativeFrom="paragraph">
+              <wp:posOffset>291465</wp:posOffset>
+            </wp:positionV>
+            <wp:extent cx="3596640" cy="2141220"/>
+            <wp:effectExtent l="0" t="0" r="3810" b="0"/>
+            <wp:wrapTopAndBottom/>
+            <wp:docPr id="1670007261" name="Imagen 1"/>
+            <wp:cNvGraphicFramePr>
+              <a:graphicFrameLocks xmlns:a="http://schemas.openxmlformats.org/drawingml/2006/main" noChangeAspect="1"/>
+            </wp:cNvGraphicFramePr>
+            <a:graphic xmlns:a="http://schemas.openxmlformats.org/drawingml/2006/main">
+              <a:graphicData uri="http://schemas.openxmlformats.org/drawingml/2006/picture">
+                <pic:pic xmlns:pic="http://schemas.openxmlformats.org/drawingml/2006/picture">
+                  <pic:nvPicPr>
+                    <pic:cNvPr id="0" name="Picture 2"/>
+                    <pic:cNvPicPr>
+                      <a:picLocks noChangeAspect="1" noChangeArrowheads="1"/>
+                    </pic:cNvPicPr>
+                  </pic:nvPicPr>
+                  <pic:blipFill>
+                    <a:blip r:embed="rId6">
+                      <a:extLst>
+                        <a:ext uri="{28A0092B-C50C-407E-A947-70E740481C1C}">
+                          <a14:useLocalDpi xmlns:a14="http://schemas.microsoft.com/office/drawing/2010/main" val="0"/>
+                        </a:ext>
+                      </a:extLst>
+                    </a:blip>
+                    <a:srcRect/>
+                    <a:stretch>
+                      <a:fillRect/>
+                    </a:stretch>
+                  </pic:blipFill>
+                  <pic:spPr bwMode="auto">
+                    <a:xfrm>
+                      <a:off x="0" y="0"/>
+                      <a:ext cx="3596640" cy="2141220"/>
+                    </a:xfrm>
+                    <a:prstGeom prst="rect">
+                      <a:avLst/>
+                    </a:prstGeom>
+                    <a:noFill/>
+                  </pic:spPr>
+                </pic:pic>
+              </a:graphicData>
+            </a:graphic>
+          </wp:anchor>
+        </w:drawing>
+      </w:r>
+      <w:r>
+        <w:rPr>
+          <w:rFonts w:ascii="Times New Roman" w:hAnsi="Times New Roman" w:cs="Times New Roman"/>
+          <w:b/>
+          <w:bCs/>
+          <w:i/>
+          <w:iCs/>
+          <w:sz w:val="24"/>
+          <w:szCs w:val="24"/>
+        </w:rPr>
         <w:t xml:space="preserve">Ilustración clase </w:t>
       </w:r>
       <w:r>
@@ -933,6 +918,20 @@
         </w:rPr>
         <w:t>ENEMIGO</w:t>
       </w:r>
+    </w:p>
+    <w:p>
+      <w:pPr>
+        <w:ind w:left="360"/>
+        <w:rPr>
+          <w:rFonts w:ascii="Times New Roman" w:hAnsi="Times New Roman" w:cs="Times New Roman"/>
+          <w:b/>
+          <w:bCs/>
+          <w:i/>
+          <w:iCs/>
+          <w:sz w:val="24"/>
+          <w:szCs w:val="24"/>
+        </w:rPr>
+      </w:pPr>
     </w:p>
     <w:p>
       <w:pPr>

</xml_diff>